<commit_message>
Ejercicio 1 mejor y Ejercicio 2
</commit_message>
<xml_diff>
--- a/Guia_TPN1.docx
+++ b/Guia_TPN1.docx
@@ -1067,8 +1067,6 @@
         </w:rPr>
         <w:t xml:space="preserve"> Los 5 números deben estar separados por comas, ser signados de hasta 3 dígitos y su ingreso realizarse en batch con la tecla enter. </w:t>
       </w:r>
-      <w:bookmarkStart w:id="1" w:name="_GoBack"/>
-      <w:bookmarkEnd w:id="1"/>
       <w:r>
         <w:rPr>
           <w:noProof/>
@@ -1112,6 +1110,12 @@
         <w:rPr>
           <w:noProof/>
         </w:rPr>
+        <w:t xml:space="preserve"> tras haber realizado un ordenamiento “Bubble Sort”</w:t>
+      </w:r>
+      <w:r>
+        <w:rPr>
+          <w:noProof/>
+        </w:rPr>
         <w:t>.</w:t>
       </w:r>
     </w:p>
@@ -1147,6 +1151,8 @@
         </w:rPr>
         <w:t>El programa debe imprimir en pantalla los errores de ingreso cometidos por el usuario.</w:t>
       </w:r>
+      <w:bookmarkStart w:id="1" w:name="_GoBack"/>
+      <w:bookmarkEnd w:id="1"/>
     </w:p>
     <w:p>
       <w:pPr>

</xml_diff>